<commit_message>
Latest updates (scene manager, input, component, physics)
</commit_message>
<xml_diff>
--- a/AuraEngine2018/Docs/Lost Galaxies.docx
+++ b/AuraEngine2018/Docs/Lost Galaxies.docx
@@ -30,49 +30,19 @@
       </w:pPr>
       <w:r>
         <w:rPr/>
-      </w:r>
-    </w:p>
-    <w:p>
-      <w:pPr>
-        <w:pStyle w:val="Normal"/>
-        <w:jc w:val="center"/>
-        <w:rPr/>
-      </w:pPr>
-      <w:r>
-        <w:rPr/>
-      </w:r>
-    </w:p>
-    <w:p>
-      <w:pPr>
-        <w:pStyle w:val="Normal"/>
-        <w:jc w:val="center"/>
-        <w:rPr/>
-      </w:pPr>
-      <w:r>
-        <w:rPr/>
-      </w:r>
-    </w:p>
-    <w:p>
-      <w:pPr>
-        <w:pStyle w:val="Normal"/>
-        <w:jc w:val="center"/>
-        <w:rPr/>
-      </w:pPr>
-      <w:r>
-        <w:rPr/>
         <w:drawing>
-          <wp:anchor behindDoc="0" distT="0" distB="0" distL="0" distR="0" simplePos="0" locked="0" layoutInCell="1" allowOverlap="1" relativeHeight="4">
+          <wp:anchor behindDoc="0" distT="0" distB="0" distL="0" distR="0" simplePos="0" locked="0" layoutInCell="1" allowOverlap="1" relativeHeight="3">
             <wp:simplePos x="0" y="0"/>
             <wp:positionH relativeFrom="column">
-              <wp:posOffset>1638300</wp:posOffset>
+              <wp:posOffset>-100330</wp:posOffset>
             </wp:positionH>
             <wp:positionV relativeFrom="paragraph">
-              <wp:posOffset>38100</wp:posOffset>
+              <wp:posOffset>-100330</wp:posOffset>
             </wp:positionV>
-            <wp:extent cx="2667000" cy="1714500"/>
+            <wp:extent cx="6730365" cy="5048250"/>
             <wp:effectExtent l="0" t="0" r="0" b="0"/>
             <wp:wrapSquare wrapText="largest"/>
-            <wp:docPr id="1" name="Image3" descr=""/>
+            <wp:docPr id="1" name="Image1" descr=""/>
             <wp:cNvGraphicFramePr>
               <a:graphicFrameLocks xmlns:a="http://schemas.openxmlformats.org/drawingml/2006/main" noChangeAspect="1"/>
             </wp:cNvGraphicFramePr>
@@ -80,7 +50,7 @@
               <a:graphicData uri="http://schemas.openxmlformats.org/drawingml/2006/picture">
                 <pic:pic xmlns:pic="http://schemas.openxmlformats.org/drawingml/2006/picture">
                   <pic:nvPicPr>
-                    <pic:cNvPr id="1" name="Image3" descr=""/>
+                    <pic:cNvPr id="1" name="Image1" descr=""/>
                     <pic:cNvPicPr>
                       <a:picLocks noChangeAspect="1" noChangeArrowheads="1"/>
                     </pic:cNvPicPr>
@@ -94,7 +64,7 @@
                   <pic:spPr bwMode="auto">
                     <a:xfrm>
                       <a:off x="0" y="0"/>
-                      <a:ext cx="2667000" cy="1714500"/>
+                      <a:ext cx="6730365" cy="5048250"/>
                     </a:xfrm>
                     <a:prstGeom prst="rect">
                       <a:avLst/>
@@ -124,86 +94,6 @@
         <w:rPr/>
       </w:pPr>
       <w:r>
-        <w:rPr/>
-      </w:r>
-    </w:p>
-    <w:p>
-      <w:pPr>
-        <w:pStyle w:val="Normal"/>
-        <w:jc w:val="center"/>
-        <w:rPr/>
-      </w:pPr>
-      <w:r>
-        <w:rPr/>
-      </w:r>
-    </w:p>
-    <w:p>
-      <w:pPr>
-        <w:pStyle w:val="Normal"/>
-        <w:jc w:val="center"/>
-        <w:rPr/>
-      </w:pPr>
-      <w:r>
-        <w:rPr/>
-      </w:r>
-    </w:p>
-    <w:p>
-      <w:pPr>
-        <w:pStyle w:val="Normal"/>
-        <w:jc w:val="center"/>
-        <w:rPr/>
-      </w:pPr>
-      <w:r>
-        <w:rPr/>
-      </w:r>
-    </w:p>
-    <w:p>
-      <w:pPr>
-        <w:pStyle w:val="Normal"/>
-        <w:jc w:val="center"/>
-        <w:rPr>
-          <w:sz w:val="40"/>
-          <w:szCs w:val="40"/>
-        </w:rPr>
-      </w:pPr>
-      <w:r>
-        <w:rPr>
-          <w:sz w:val="40"/>
-          <w:szCs w:val="40"/>
-        </w:rPr>
-      </w:r>
-    </w:p>
-    <w:p>
-      <w:pPr>
-        <w:pStyle w:val="Normal"/>
-        <w:jc w:val="center"/>
-        <w:rPr>
-          <w:sz w:val="108"/>
-          <w:szCs w:val="108"/>
-        </w:rPr>
-      </w:pPr>
-      <w:r>
-        <w:rPr>
-          <w:rFonts w:ascii="AR DELANEY" w:hAnsi="AR DELANEY"/>
-          <w:b/>
-          <w:bCs/>
-          <w:sz w:val="108"/>
-          <w:szCs w:val="108"/>
-        </w:rPr>
-        <w:t>Lost Galaxies</w:t>
-      </w:r>
-    </w:p>
-    <w:p>
-      <w:pPr>
-        <w:pStyle w:val="Normal"/>
-        <w:jc w:val="center"/>
-        <w:rPr>
-          <w:b/>
-          <w:b/>
-          <w:bCs/>
-        </w:rPr>
-      </w:pPr>
-      <w:r>
         <w:rPr>
           <w:b/>
           <w:bCs/>
@@ -302,86 +192,6 @@
         <w:pStyle w:val="Normal"/>
         <w:jc w:val="center"/>
         <w:rPr>
-          <w:sz w:val="28"/>
-          <w:szCs w:val="28"/>
-        </w:rPr>
-      </w:pPr>
-      <w:r>
-        <w:rPr>
-          <w:sz w:val="28"/>
-          <w:szCs w:val="28"/>
-        </w:rPr>
-      </w:r>
-    </w:p>
-    <w:p>
-      <w:pPr>
-        <w:pStyle w:val="Normal"/>
-        <w:jc w:val="center"/>
-        <w:rPr>
-          <w:sz w:val="28"/>
-          <w:szCs w:val="28"/>
-        </w:rPr>
-      </w:pPr>
-      <w:r>
-        <w:rPr>
-          <w:sz w:val="28"/>
-          <w:szCs w:val="28"/>
-        </w:rPr>
-      </w:r>
-    </w:p>
-    <w:p>
-      <w:pPr>
-        <w:pStyle w:val="Normal"/>
-        <w:jc w:val="center"/>
-        <w:rPr>
-          <w:sz w:val="28"/>
-          <w:szCs w:val="28"/>
-        </w:rPr>
-      </w:pPr>
-      <w:r>
-        <w:rPr>
-          <w:sz w:val="28"/>
-          <w:szCs w:val="28"/>
-        </w:rPr>
-      </w:r>
-    </w:p>
-    <w:p>
-      <w:pPr>
-        <w:pStyle w:val="Normal"/>
-        <w:jc w:val="center"/>
-        <w:rPr>
-          <w:sz w:val="28"/>
-          <w:szCs w:val="28"/>
-        </w:rPr>
-      </w:pPr>
-      <w:r>
-        <w:rPr>
-          <w:sz w:val="28"/>
-          <w:szCs w:val="28"/>
-        </w:rPr>
-      </w:r>
-    </w:p>
-    <w:p>
-      <w:pPr>
-        <w:pStyle w:val="Normal"/>
-        <w:jc w:val="center"/>
-        <w:rPr>
-          <w:sz w:val="28"/>
-          <w:szCs w:val="28"/>
-        </w:rPr>
-      </w:pPr>
-      <w:r>
-        <w:rPr>
-          <w:sz w:val="28"/>
-          <w:szCs w:val="28"/>
-        </w:rPr>
-      </w:r>
-    </w:p>
-    <w:p>
-      <w:pPr>
-        <w:pStyle w:val="Normal"/>
-        <w:jc w:val="center"/>
-        <w:rPr>
           <w:sz w:val="36"/>
           <w:szCs w:val="36"/>
         </w:rPr>
@@ -410,51 +220,6 @@
           <w:sz w:val="28"/>
           <w:szCs w:val="28"/>
         </w:rPr>
-        <w:drawing>
-          <wp:anchor behindDoc="0" distT="0" distB="0" distL="0" distR="0" simplePos="0" locked="0" layoutInCell="1" allowOverlap="1" relativeHeight="2">
-            <wp:simplePos x="0" y="0"/>
-            <wp:positionH relativeFrom="column">
-              <wp:align>center</wp:align>
-            </wp:positionH>
-            <wp:positionV relativeFrom="paragraph">
-              <wp:posOffset>635</wp:posOffset>
-            </wp:positionV>
-            <wp:extent cx="5943600" cy="3714750"/>
-            <wp:effectExtent l="0" t="0" r="0" b="0"/>
-            <wp:wrapSquare wrapText="largest"/>
-            <wp:docPr id="2" name="Image1" descr=""/>
-            <wp:cNvGraphicFramePr>
-              <a:graphicFrameLocks xmlns:a="http://schemas.openxmlformats.org/drawingml/2006/main" noChangeAspect="1"/>
-            </wp:cNvGraphicFramePr>
-            <a:graphic xmlns:a="http://schemas.openxmlformats.org/drawingml/2006/main">
-              <a:graphicData uri="http://schemas.openxmlformats.org/drawingml/2006/picture">
-                <pic:pic xmlns:pic="http://schemas.openxmlformats.org/drawingml/2006/picture">
-                  <pic:nvPicPr>
-                    <pic:cNvPr id="2" name="Image1" descr=""/>
-                    <pic:cNvPicPr>
-                      <a:picLocks noChangeAspect="1" noChangeArrowheads="1"/>
-                    </pic:cNvPicPr>
-                  </pic:nvPicPr>
-                  <pic:blipFill>
-                    <a:blip r:embed="rId3"/>
-                    <a:stretch>
-                      <a:fillRect/>
-                    </a:stretch>
-                  </pic:blipFill>
-                  <pic:spPr bwMode="auto">
-                    <a:xfrm>
-                      <a:off x="0" y="0"/>
-                      <a:ext cx="5943600" cy="3714750"/>
-                    </a:xfrm>
-                    <a:prstGeom prst="rect">
-                      <a:avLst/>
-                    </a:prstGeom>
-                  </pic:spPr>
-                </pic:pic>
-              </a:graphicData>
-            </a:graphic>
-          </wp:anchor>
-        </w:drawing>
       </w:r>
     </w:p>
     <w:p>
@@ -681,7 +446,10 @@
         </w:rPr>
       </w:pPr>
       <w:r>
-        <w:rPr/>
+        <w:rPr>
+          <w:sz w:val="28"/>
+          <w:szCs w:val="28"/>
+        </w:rPr>
       </w:r>
     </w:p>
     <w:p>
@@ -805,78 +573,19 @@
           <w:sz w:val="28"/>
           <w:szCs w:val="28"/>
         </w:rPr>
-        <w:t xml:space="preserve">Aura Engine starts in Main.cpp, it creates a splash screen, and then checks for game requirements. After the requirements are met, it starts the game, and creates a static GameObjManager called </w:t>
-      </w:r>
-      <w:r>
-        <w:rPr>
-          <w:sz w:val="28"/>
-          <w:szCs w:val="28"/>
-        </w:rPr>
-        <w:t>sceneGraph</w:t>
-      </w:r>
-      <w:r>
-        <w:rPr>
-          <w:sz w:val="28"/>
-          <w:szCs w:val="28"/>
-        </w:rPr>
-        <w:t xml:space="preserve">, it then proceeds into the game loop.   The game loop continuously loops through the </w:t>
-      </w:r>
-      <w:r>
-        <w:rPr>
-          <w:sz w:val="28"/>
-          <w:szCs w:val="28"/>
-        </w:rPr>
-        <w:t>sceneGraph</w:t>
-      </w:r>
-      <w:r>
-        <w:rPr>
-          <w:sz w:val="28"/>
-          <w:szCs w:val="28"/>
-        </w:rPr>
-        <w:t xml:space="preserve"> listOfObjs and updates them.  In each gameObject that gets created, each one is given a Transform component that inherits from </w:t>
-      </w:r>
-      <w:r>
-        <w:rPr>
-          <w:sz w:val="28"/>
-          <w:szCs w:val="28"/>
-        </w:rPr>
-        <w:t>the</w:t>
-      </w:r>
-      <w:r>
-        <w:rPr>
-          <w:sz w:val="28"/>
-          <w:szCs w:val="28"/>
-        </w:rPr>
-        <w:t xml:space="preserve"> c_BaseComponent </w:t>
-      </w:r>
-      <w:r>
-        <w:rPr>
-          <w:sz w:val="28"/>
-          <w:szCs w:val="28"/>
-        </w:rPr>
-        <w:t>class</w:t>
-      </w:r>
-      <w:r>
-        <w:rPr>
-          <w:sz w:val="28"/>
-          <w:szCs w:val="28"/>
-        </w:rPr>
-        <w:t xml:space="preserve">.  The Transform component also has capabilities to translate, scale and rotate using the SFML library. </w:t>
+        <w:t xml:space="preserve">Aura Engine starts in Main.cpp, it creates a splash screen, and then checks for game requirements. After the requirements are met, it starts the game, and creates a static GameObjManager called sceneGraph, it then proceeds into the game loop.   The game loop continuously loops through the sceneGraph listOfObjs and updates them.  In each gameObject that gets created, each one is given a Transform component that inherits from the c_BaseComponent class.  The Transform component also has capabilities to translate, scale and rotate using the SFML library. </w:t>
       </w:r>
     </w:p>
     <w:p>
       <w:pPr>
         <w:pStyle w:val="Normal"/>
         <w:spacing w:before="0" w:after="160"/>
-        <w:rPr>
-          <w:sz w:val="28"/>
-          <w:szCs w:val="28"/>
-        </w:rPr>
+        <w:rPr/>
       </w:pPr>
       <w:r>
         <w:rPr/>
         <w:drawing>
-          <wp:anchor behindDoc="0" distT="0" distB="0" distL="0" distR="0" simplePos="0" locked="0" layoutInCell="1" allowOverlap="1" relativeHeight="3">
+          <wp:anchor behindDoc="0" distT="0" distB="0" distL="0" distR="0" simplePos="0" locked="0" layoutInCell="1" allowOverlap="1" relativeHeight="2">
             <wp:simplePos x="0" y="0"/>
             <wp:positionH relativeFrom="column">
               <wp:align>center</wp:align>
@@ -887,7 +596,7 @@
             <wp:extent cx="3514725" cy="4743450"/>
             <wp:effectExtent l="0" t="0" r="0" b="0"/>
             <wp:wrapSquare wrapText="largest"/>
-            <wp:docPr id="3" name="Image2" descr=""/>
+            <wp:docPr id="2" name="Image2" descr=""/>
             <wp:cNvGraphicFramePr>
               <a:graphicFrameLocks xmlns:a="http://schemas.openxmlformats.org/drawingml/2006/main" noChangeAspect="1"/>
             </wp:cNvGraphicFramePr>
@@ -895,13 +604,13 @@
               <a:graphicData uri="http://schemas.openxmlformats.org/drawingml/2006/picture">
                 <pic:pic xmlns:pic="http://schemas.openxmlformats.org/drawingml/2006/picture">
                   <pic:nvPicPr>
-                    <pic:cNvPr id="3" name="Image2" descr=""/>
+                    <pic:cNvPr id="2" name="Image2" descr=""/>
                     <pic:cNvPicPr>
                       <a:picLocks noChangeAspect="1" noChangeArrowheads="1"/>
                     </pic:cNvPicPr>
                   </pic:nvPicPr>
                   <pic:blipFill>
-                    <a:blip r:embed="rId4"/>
+                    <a:blip r:embed="rId3"/>
                     <a:stretch>
                       <a:fillRect/>
                     </a:stretch>

</xml_diff>